<commit_message>
Day 8 Inheritance Practices
</commit_message>
<xml_diff>
--- a/Python.docx
+++ b/Python.docx
@@ -71,13 +71,23 @@
                 <w:szCs w:val="24"/>
               </w:rPr>
             </w:pPr>
-            <w:r>
-              <w:rPr>
-                <w:rFonts w:ascii="Arial" w:hAnsi="Arial" w:cs="Arial"/>
-                <w:sz w:val="24"/>
-                <w:szCs w:val="24"/>
-              </w:rPr>
-              <w:t xml:space="preserve">Cls </w:t>
+            <w:proofErr w:type="spellStart"/>
+            <w:r>
+              <w:rPr>
+                <w:rFonts w:ascii="Arial" w:hAnsi="Arial" w:cs="Arial"/>
+                <w:sz w:val="24"/>
+                <w:szCs w:val="24"/>
+              </w:rPr>
+              <w:t>Cls</w:t>
+            </w:r>
+            <w:proofErr w:type="spellEnd"/>
+            <w:r>
+              <w:rPr>
+                <w:rFonts w:ascii="Arial" w:hAnsi="Arial" w:cs="Arial"/>
+                <w:sz w:val="24"/>
+                <w:szCs w:val="24"/>
+              </w:rPr>
+              <w:t xml:space="preserve"> </w:t>
             </w:r>
           </w:p>
         </w:tc>
@@ -164,7 +174,7 @@
                       <wp:cNvGraphicFramePr/>
                       <a:graphic xmlns:a="http://schemas.openxmlformats.org/drawingml/2006/main">
                         <a:graphicData uri="http://schemas.microsoft.com/office/word/2010/wordprocessingInk">
-                          <w14:contentPart bwMode="auto" r:id="rId4">
+                          <w14:contentPart bwMode="auto" r:id="rId5">
                             <w14:nvContentPartPr>
                               <w14:cNvContentPartPr/>
                             </w14:nvContentPartPr>
@@ -200,7 +210,7 @@
                       <o:lock v:ext="edit" aspectratio="t"/>
                     </v:shapetype>
                     <v:shape id="Ink 3" o:spid="_x0000_s1026" type="#_x0000_t75" style="position:absolute;margin-left:20.35pt;margin-top:4.55pt;width:40.55pt;height:15.45pt;z-index:251661312;visibility:visible;mso-wrap-style:square;mso-wrap-distance-left:9pt;mso-wrap-distance-top:0;mso-wrap-distance-right:9pt;mso-wrap-distance-bottom:0;mso-position-horizontal:absolute;mso-position-horizontal-relative:text;mso-position-vertical:absolute;mso-position-vertical-relative:text" o:gfxdata="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">
-                      <v:imagedata r:id="rId5" o:title=""/>
+                      <v:imagedata r:id="rId6" o:title=""/>
                     </v:shape>
                   </w:pict>
                 </mc:Fallback>
@@ -245,7 +255,7 @@
                       <wp:cNvGraphicFramePr/>
                       <a:graphic xmlns:a="http://schemas.openxmlformats.org/drawingml/2006/main">
                         <a:graphicData uri="http://schemas.microsoft.com/office/word/2010/wordprocessingInk">
-                          <w14:contentPart bwMode="auto" r:id="rId6">
+                          <w14:contentPart bwMode="auto" r:id="rId7">
                             <w14:nvContentPartPr>
                               <w14:cNvContentPartPr/>
                             </w14:nvContentPartPr>
@@ -262,7 +272,7 @@
                 <mc:Fallback>
                   <w:pict>
                     <v:shape w14:anchorId="76B8F239" id="Ink 4" o:spid="_x0000_s1026" type="#_x0000_t75" style="position:absolute;margin-left:16.75pt;margin-top:-.9pt;width:36.1pt;height:14.6pt;z-index:251662336;visibility:visible;mso-wrap-style:square;mso-wrap-distance-left:9pt;mso-wrap-distance-top:0;mso-wrap-distance-right:9pt;mso-wrap-distance-bottom:0;mso-position-horizontal:absolute;mso-position-horizontal-relative:text;mso-position-vertical:absolute;mso-position-vertical-relative:text" o:gfxdata="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">
-                      <v:imagedata r:id="rId7" o:title=""/>
+                      <v:imagedata r:id="rId8" o:title=""/>
                     </v:shape>
                   </w:pict>
                 </mc:Fallback>
@@ -288,7 +298,53 @@
                 <w:sz w:val="24"/>
                 <w:szCs w:val="24"/>
               </w:rPr>
-              <w:t>A1 = obj.calculate (args,..)</w:t>
+              <w:t xml:space="preserve">A1 = </w:t>
+            </w:r>
+            <w:proofErr w:type="spellStart"/>
+            <w:r>
+              <w:rPr>
+                <w:rFonts w:ascii="Arial" w:hAnsi="Arial" w:cs="Arial"/>
+                <w:sz w:val="24"/>
+                <w:szCs w:val="24"/>
+              </w:rPr>
+              <w:t>obj.calculate</w:t>
+            </w:r>
+            <w:proofErr w:type="spellEnd"/>
+            <w:r>
+              <w:rPr>
+                <w:rFonts w:ascii="Arial" w:hAnsi="Arial" w:cs="Arial"/>
+                <w:sz w:val="24"/>
+                <w:szCs w:val="24"/>
+              </w:rPr>
+              <w:t xml:space="preserve"> (</w:t>
+            </w:r>
+            <w:proofErr w:type="spellStart"/>
+            <w:proofErr w:type="gramStart"/>
+            <w:r>
+              <w:rPr>
+                <w:rFonts w:ascii="Arial" w:hAnsi="Arial" w:cs="Arial"/>
+                <w:sz w:val="24"/>
+                <w:szCs w:val="24"/>
+              </w:rPr>
+              <w:t>args</w:t>
+            </w:r>
+            <w:proofErr w:type="spellEnd"/>
+            <w:r>
+              <w:rPr>
+                <w:rFonts w:ascii="Arial" w:hAnsi="Arial" w:cs="Arial"/>
+                <w:sz w:val="24"/>
+                <w:szCs w:val="24"/>
+              </w:rPr>
+              <w:t>,..</w:t>
+            </w:r>
+            <w:proofErr w:type="gramEnd"/>
+            <w:r>
+              <w:rPr>
+                <w:rFonts w:ascii="Arial" w:hAnsi="Arial" w:cs="Arial"/>
+                <w:sz w:val="24"/>
+                <w:szCs w:val="24"/>
+              </w:rPr>
+              <w:t>)</w:t>
             </w:r>
           </w:p>
           <w:p>
@@ -305,7 +361,43 @@
                 <w:sz w:val="24"/>
                 <w:szCs w:val="24"/>
               </w:rPr>
-              <w:t>A2 = A.calculate(a, args)</w:t>
+              <w:t xml:space="preserve">A2 = </w:t>
+            </w:r>
+            <w:proofErr w:type="spellStart"/>
+            <w:r>
+              <w:rPr>
+                <w:rFonts w:ascii="Arial" w:hAnsi="Arial" w:cs="Arial"/>
+                <w:sz w:val="24"/>
+                <w:szCs w:val="24"/>
+              </w:rPr>
+              <w:t>A.calculate</w:t>
+            </w:r>
+            <w:proofErr w:type="spellEnd"/>
+            <w:r>
+              <w:rPr>
+                <w:rFonts w:ascii="Arial" w:hAnsi="Arial" w:cs="Arial"/>
+                <w:sz w:val="24"/>
+                <w:szCs w:val="24"/>
+              </w:rPr>
+              <w:t xml:space="preserve">(a, </w:t>
+            </w:r>
+            <w:proofErr w:type="spellStart"/>
+            <w:r>
+              <w:rPr>
+                <w:rFonts w:ascii="Arial" w:hAnsi="Arial" w:cs="Arial"/>
+                <w:sz w:val="24"/>
+                <w:szCs w:val="24"/>
+              </w:rPr>
+              <w:t>args</w:t>
+            </w:r>
+            <w:proofErr w:type="spellEnd"/>
+            <w:r>
+              <w:rPr>
+                <w:rFonts w:ascii="Arial" w:hAnsi="Arial" w:cs="Arial"/>
+                <w:sz w:val="24"/>
+                <w:szCs w:val="24"/>
+              </w:rPr>
+              <w:t>)</w:t>
             </w:r>
           </w:p>
         </w:tc>
@@ -373,7 +465,7 @@
                       <wp:cNvGraphicFramePr/>
                       <a:graphic xmlns:a="http://schemas.openxmlformats.org/drawingml/2006/main">
                         <a:graphicData uri="http://schemas.microsoft.com/office/word/2010/wordprocessingInk">
-                          <w14:contentPart bwMode="auto" r:id="rId8">
+                          <w14:contentPart bwMode="auto" r:id="rId9">
                             <w14:nvContentPartPr>
                               <w14:cNvContentPartPr/>
                             </w14:nvContentPartPr>
@@ -390,7 +482,7 @@
                 <mc:Fallback>
                   <w:pict>
                     <v:shape w14:anchorId="1EE69A95" id="Ink 7" o:spid="_x0000_s1026" type="#_x0000_t75" style="position:absolute;margin-left:50.35pt;margin-top:2.8pt;width:12.7pt;height:6.1pt;z-index:251665408;visibility:visible;mso-wrap-style:square;mso-wrap-distance-left:9pt;mso-wrap-distance-top:0;mso-wrap-distance-right:9pt;mso-wrap-distance-bottom:0;mso-position-horizontal:absolute;mso-position-horizontal-relative:text;mso-position-vertical:absolute;mso-position-vertical-relative:text" o:gfxdata="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">
-                      <v:imagedata r:id="rId9" o:title=""/>
+                      <v:imagedata r:id="rId10" o:title=""/>
                     </v:shape>
                   </w:pict>
                 </mc:Fallback>
@@ -435,7 +527,7 @@
                       <wp:cNvGraphicFramePr/>
                       <a:graphic xmlns:a="http://schemas.openxmlformats.org/drawingml/2006/main">
                         <a:graphicData uri="http://schemas.microsoft.com/office/word/2010/wordprocessingInk">
-                          <w14:contentPart bwMode="auto" r:id="rId10">
+                          <w14:contentPart bwMode="auto" r:id="rId11">
                             <w14:nvContentPartPr>
                               <w14:cNvContentPartPr/>
                             </w14:nvContentPartPr>
@@ -452,7 +544,7 @@
                 <mc:Fallback>
                   <w:pict>
                     <v:shape w14:anchorId="40E2AA68" id="Ink 8" o:spid="_x0000_s1026" type="#_x0000_t75" style="position:absolute;margin-left:30.95pt;margin-top:-.05pt;width:19.25pt;height:10.75pt;z-index:251666432;visibility:visible;mso-wrap-style:square;mso-wrap-distance-left:9pt;mso-wrap-distance-top:0;mso-wrap-distance-right:9pt;mso-wrap-distance-bottom:0;mso-position-horizontal:absolute;mso-position-horizontal-relative:text;mso-position-vertical:absolute;mso-position-vertical-relative:text" o:gfxdata="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">
-                      <v:imagedata r:id="rId11" o:title=""/>
+                      <v:imagedata r:id="rId12" o:title=""/>
                     </v:shape>
                   </w:pict>
                 </mc:Fallback>
@@ -478,7 +570,25 @@
                 <w:sz w:val="24"/>
                 <w:szCs w:val="24"/>
               </w:rPr>
-              <w:t>A3 = A.createobj(…)</w:t>
+              <w:t xml:space="preserve">A3 = </w:t>
+            </w:r>
+            <w:proofErr w:type="spellStart"/>
+            <w:r>
+              <w:rPr>
+                <w:rFonts w:ascii="Arial" w:hAnsi="Arial" w:cs="Arial"/>
+                <w:sz w:val="24"/>
+                <w:szCs w:val="24"/>
+              </w:rPr>
+              <w:t>A.createobj</w:t>
+            </w:r>
+            <w:proofErr w:type="spellEnd"/>
+            <w:r>
+              <w:rPr>
+                <w:rFonts w:ascii="Arial" w:hAnsi="Arial" w:cs="Arial"/>
+                <w:sz w:val="24"/>
+                <w:szCs w:val="24"/>
+              </w:rPr>
+              <w:t>(…)</w:t>
             </w:r>
           </w:p>
         </w:tc>
@@ -546,7 +656,7 @@
                       <wp:cNvGraphicFramePr/>
                       <a:graphic xmlns:a="http://schemas.openxmlformats.org/drawingml/2006/main">
                         <a:graphicData uri="http://schemas.microsoft.com/office/word/2010/wordprocessingInk">
-                          <w14:contentPart bwMode="auto" r:id="rId12">
+                          <w14:contentPart bwMode="auto" r:id="rId13">
                             <w14:nvContentPartPr>
                               <w14:cNvContentPartPr/>
                             </w14:nvContentPartPr>
@@ -563,7 +673,7 @@
                 <mc:Fallback>
                   <w:pict>
                     <v:shape w14:anchorId="3DA99791" id="Ink 11" o:spid="_x0000_s1026" type="#_x0000_t75" style="position:absolute;margin-left:52.6pt;margin-top:4.6pt;width:11.45pt;height:6.55pt;z-index:251669504;visibility:visible;mso-wrap-style:square;mso-wrap-distance-left:9pt;mso-wrap-distance-top:0;mso-wrap-distance-right:9pt;mso-wrap-distance-bottom:0;mso-position-horizontal:absolute;mso-position-horizontal-relative:text;mso-position-vertical:absolute;mso-position-vertical-relative:text" o:gfxdata="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">
-                      <v:imagedata r:id="rId13" o:title=""/>
+                      <v:imagedata r:id="rId14" o:title=""/>
                     </v:shape>
                   </w:pict>
                 </mc:Fallback>
@@ -608,7 +718,7 @@
                       <wp:cNvGraphicFramePr/>
                       <a:graphic xmlns:a="http://schemas.openxmlformats.org/drawingml/2006/main">
                         <a:graphicData uri="http://schemas.microsoft.com/office/word/2010/wordprocessingInk">
-                          <w14:contentPart bwMode="auto" r:id="rId14">
+                          <w14:contentPart bwMode="auto" r:id="rId15">
                             <w14:nvContentPartPr>
                               <w14:cNvContentPartPr/>
                             </w14:nvContentPartPr>
@@ -625,7 +735,7 @@
                 <mc:Fallback>
                   <w:pict>
                     <v:shape w14:anchorId="5CE95AE9" id="Ink 14" o:spid="_x0000_s1026" type="#_x0000_t75" style="position:absolute;margin-left:33.6pt;margin-top:5.4pt;width:15.2pt;height:9.45pt;z-index:251672576;visibility:visible;mso-wrap-style:square;mso-wrap-distance-left:9pt;mso-wrap-distance-top:0;mso-wrap-distance-right:9pt;mso-wrap-distance-bottom:0;mso-position-horizontal:absolute;mso-position-horizontal-relative:text;mso-position-vertical:absolute;mso-position-vertical-relative:text" o:gfxdata="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">
-                      <v:imagedata r:id="rId15" o:title=""/>
+                      <v:imagedata r:id="rId16" o:title=""/>
                     </v:shape>
                   </w:pict>
                 </mc:Fallback>
@@ -651,7 +761,25 @@
                 <w:sz w:val="24"/>
                 <w:szCs w:val="24"/>
               </w:rPr>
-              <w:t>A4 = A.add(…)</w:t>
+              <w:t xml:space="preserve">A4 = </w:t>
+            </w:r>
+            <w:proofErr w:type="spellStart"/>
+            <w:r>
+              <w:rPr>
+                <w:rFonts w:ascii="Arial" w:hAnsi="Arial" w:cs="Arial"/>
+                <w:sz w:val="24"/>
+                <w:szCs w:val="24"/>
+              </w:rPr>
+              <w:t>A.add</w:t>
+            </w:r>
+            <w:proofErr w:type="spellEnd"/>
+            <w:r>
+              <w:rPr>
+                <w:rFonts w:ascii="Arial" w:hAnsi="Arial" w:cs="Arial"/>
+                <w:sz w:val="24"/>
+                <w:szCs w:val="24"/>
+              </w:rPr>
+              <w:t>(…)</w:t>
             </w:r>
           </w:p>
         </w:tc>
@@ -690,7 +818,7 @@
                 <wp:cNvGraphicFramePr/>
                 <a:graphic xmlns:a="http://schemas.openxmlformats.org/drawingml/2006/main">
                   <a:graphicData uri="http://schemas.microsoft.com/office/word/2010/wordprocessingInk">
-                    <w14:contentPart bwMode="auto" r:id="rId16">
+                    <w14:contentPart bwMode="auto" r:id="rId17">
                       <w14:nvContentPartPr>
                         <w14:cNvContentPartPr/>
                       </w14:nvContentPartPr>
@@ -707,7 +835,7 @@
           <mc:Fallback>
             <w:pict>
               <v:shape w14:anchorId="166313BA" id="Ink 24" o:spid="_x0000_s1026" type="#_x0000_t75" style="position:absolute;margin-left:-11.65pt;margin-top:-34.15pt;width:329.4pt;height:71.05pt;z-index:251682816;visibility:visible;mso-wrap-style:square;mso-wrap-distance-left:9pt;mso-wrap-distance-top:0;mso-wrap-distance-right:9pt;mso-wrap-distance-bottom:0;mso-position-horizontal:absolute;mso-position-horizontal-relative:text;mso-position-vertical:absolute;mso-position-vertical-relative:text" o:gfxdata="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">
-                <v:imagedata r:id="rId17" o:title=""/>
+                <v:imagedata r:id="rId18" o:title=""/>
               </v:shape>
             </w:pict>
           </mc:Fallback>
@@ -738,7 +866,7 @@
                 <wp:cNvGraphicFramePr/>
                 <a:graphic xmlns:a="http://schemas.openxmlformats.org/drawingml/2006/main">
                   <a:graphicData uri="http://schemas.microsoft.com/office/word/2010/wordprocessingInk">
-                    <w14:contentPart bwMode="auto" r:id="rId18">
+                    <w14:contentPart bwMode="auto" r:id="rId19">
                       <w14:nvContentPartPr>
                         <w14:cNvContentPartPr/>
                       </w14:nvContentPartPr>
@@ -755,7 +883,7 @@
           <mc:Fallback>
             <w:pict>
               <v:shape w14:anchorId="378573FA" id="Ink 23" o:spid="_x0000_s1026" type="#_x0000_t75" style="position:absolute;margin-left:-116.65pt;margin-top:-126.4pt;width:.75pt;height:.75pt;z-index:251681792;visibility:visible;mso-wrap-style:square;mso-wrap-distance-left:9pt;mso-wrap-distance-top:0;mso-wrap-distance-right:9pt;mso-wrap-distance-bottom:0;mso-position-horizontal:absolute;mso-position-horizontal-relative:text;mso-position-vertical:absolute;mso-position-vertical-relative:text" o:gfxdata="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">
-                <v:imagedata r:id="rId19" o:title=""/>
+                <v:imagedata r:id="rId20" o:title=""/>
               </v:shape>
             </w:pict>
           </mc:Fallback>
@@ -904,7 +1032,7 @@
                 <wp:cNvGraphicFramePr/>
                 <a:graphic xmlns:a="http://schemas.openxmlformats.org/drawingml/2006/main">
                   <a:graphicData uri="http://schemas.microsoft.com/office/word/2010/wordprocessingInk">
-                    <w14:contentPart bwMode="auto" r:id="rId20">
+                    <w14:contentPart bwMode="auto" r:id="rId21">
                       <w14:nvContentPartPr>
                         <w14:cNvContentPartPr/>
                       </w14:nvContentPartPr>
@@ -921,7 +1049,7 @@
           <mc:Fallback>
             <w:pict>
               <v:shape w14:anchorId="7290936F" id="Ink 21" o:spid="_x0000_s1026" type="#_x0000_t75" style="position:absolute;margin-left:61.85pt;margin-top:32.7pt;width:.75pt;height:.75pt;z-index:251679744;visibility:visible;mso-wrap-style:square;mso-wrap-distance-left:9pt;mso-wrap-distance-top:0;mso-wrap-distance-right:9pt;mso-wrap-distance-bottom:0;mso-position-horizontal:absolute;mso-position-horizontal-relative:text;mso-position-vertical:absolute;mso-position-vertical-relative:text" o:gfxdata="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">
-                <v:imagedata r:id="rId21" o:title=""/>
+                <v:imagedata r:id="rId22" o:title=""/>
               </v:shape>
             </w:pict>
           </mc:Fallback>
@@ -949,54 +1077,6 @@
                 <wp:effectExtent l="38100" t="38100" r="38100" b="38100"/>
                 <wp:wrapNone/>
                 <wp:docPr id="20" name="Ink 20"/>
-                <wp:cNvGraphicFramePr/>
-                <a:graphic xmlns:a="http://schemas.openxmlformats.org/drawingml/2006/main">
-                  <a:graphicData uri="http://schemas.microsoft.com/office/word/2010/wordprocessingInk">
-                    <w14:contentPart bwMode="auto" r:id="rId22">
-                      <w14:nvContentPartPr>
-                        <w14:cNvContentPartPr/>
-                      </w14:nvContentPartPr>
-                      <w14:xfrm>
-                        <a:off x="0" y="0"/>
-                        <a:ext cx="360" cy="360"/>
-                      </w14:xfrm>
-                    </w14:contentPart>
-                  </a:graphicData>
-                </a:graphic>
-              </wp:anchor>
-            </w:drawing>
-          </mc:Choice>
-          <mc:Fallback>
-            <w:pict>
-              <v:shape w14:anchorId="7F8BF18E" id="Ink 20" o:spid="_x0000_s1026" type="#_x0000_t75" style="position:absolute;margin-left:34.15pt;margin-top:24.45pt;width:.75pt;height:.75pt;z-index:251678720;visibility:visible;mso-wrap-style:square;mso-wrap-distance-left:9pt;mso-wrap-distance-top:0;mso-wrap-distance-right:9pt;mso-wrap-distance-bottom:0;mso-position-horizontal:absolute;mso-position-horizontal-relative:text;mso-position-vertical:absolute;mso-position-vertical-relative:text" o:gfxdata="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">
-                <v:imagedata r:id="rId21" o:title=""/>
-              </v:shape>
-            </w:pict>
-          </mc:Fallback>
-        </mc:AlternateContent>
-      </w:r>
-      <w:r>
-        <w:rPr>
-          <w:rFonts w:ascii="Arial" w:hAnsi="Arial" w:cs="Arial"/>
-          <w:noProof/>
-          <w:sz w:val="24"/>
-          <w:szCs w:val="24"/>
-        </w:rPr>
-        <mc:AlternateContent>
-          <mc:Choice Requires="wpi">
-            <w:drawing>
-              <wp:anchor distT="0" distB="0" distL="114300" distR="114300" simplePos="0" relativeHeight="251675648" behindDoc="0" locked="0" layoutInCell="1" allowOverlap="1" wp14:anchorId="4EB9CBF7" wp14:editId="4FDF4C39">
-                <wp:simplePos x="0" y="0"/>
-                <wp:positionH relativeFrom="column">
-                  <wp:posOffset>323215</wp:posOffset>
-                </wp:positionH>
-                <wp:positionV relativeFrom="paragraph">
-                  <wp:posOffset>162560</wp:posOffset>
-                </wp:positionV>
-                <wp:extent cx="360" cy="360"/>
-                <wp:effectExtent l="38100" t="38100" r="38100" b="38100"/>
-                <wp:wrapNone/>
-                <wp:docPr id="17" name="Ink 17"/>
                 <wp:cNvGraphicFramePr/>
                 <a:graphic xmlns:a="http://schemas.openxmlformats.org/drawingml/2006/main">
                   <a:graphicData uri="http://schemas.microsoft.com/office/word/2010/wordprocessingInk">
@@ -1016,8 +1096,8 @@
           </mc:Choice>
           <mc:Fallback>
             <w:pict>
-              <v:shape w14:anchorId="26BDE13C" id="Ink 17" o:spid="_x0000_s1026" type="#_x0000_t75" style="position:absolute;margin-left:25.1pt;margin-top:12.45pt;width:.75pt;height:.75pt;z-index:251675648;visibility:visible;mso-wrap-style:square;mso-wrap-distance-left:9pt;mso-wrap-distance-top:0;mso-wrap-distance-right:9pt;mso-wrap-distance-bottom:0;mso-position-horizontal:absolute;mso-position-horizontal-relative:text;mso-position-vertical:absolute;mso-position-vertical-relative:text" o:gfxdata="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">
-                <v:imagedata r:id="rId21" o:title=""/>
+              <v:shape w14:anchorId="7F8BF18E" id="Ink 20" o:spid="_x0000_s1026" type="#_x0000_t75" style="position:absolute;margin-left:34.15pt;margin-top:24.45pt;width:.75pt;height:.75pt;z-index:251678720;visibility:visible;mso-wrap-style:square;mso-wrap-distance-left:9pt;mso-wrap-distance-top:0;mso-wrap-distance-right:9pt;mso-wrap-distance-bottom:0;mso-position-horizontal:absolute;mso-position-horizontal-relative:text;mso-position-vertical:absolute;mso-position-vertical-relative:text" o:gfxdata="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">
+                <v:imagedata r:id="rId22" o:title=""/>
               </v:shape>
             </w:pict>
           </mc:Fallback>
@@ -1026,10 +1106,76 @@
       <w:r>
         <w:rPr>
           <w:rFonts w:ascii="Arial" w:hAnsi="Arial" w:cs="Arial"/>
-          <w:sz w:val="24"/>
-          <w:szCs w:val="24"/>
-        </w:rPr>
-        <w:t>Regular Method ---- calculate(self, args…)</w:t>
+          <w:noProof/>
+          <w:sz w:val="24"/>
+          <w:szCs w:val="24"/>
+        </w:rPr>
+        <mc:AlternateContent>
+          <mc:Choice Requires="wpi">
+            <w:drawing>
+              <wp:anchor distT="0" distB="0" distL="114300" distR="114300" simplePos="0" relativeHeight="251675648" behindDoc="0" locked="0" layoutInCell="1" allowOverlap="1" wp14:anchorId="4EB9CBF7" wp14:editId="4FDF4C39">
+                <wp:simplePos x="0" y="0"/>
+                <wp:positionH relativeFrom="column">
+                  <wp:posOffset>323215</wp:posOffset>
+                </wp:positionH>
+                <wp:positionV relativeFrom="paragraph">
+                  <wp:posOffset>162560</wp:posOffset>
+                </wp:positionV>
+                <wp:extent cx="360" cy="360"/>
+                <wp:effectExtent l="38100" t="38100" r="38100" b="38100"/>
+                <wp:wrapNone/>
+                <wp:docPr id="17" name="Ink 17"/>
+                <wp:cNvGraphicFramePr/>
+                <a:graphic xmlns:a="http://schemas.openxmlformats.org/drawingml/2006/main">
+                  <a:graphicData uri="http://schemas.microsoft.com/office/word/2010/wordprocessingInk">
+                    <w14:contentPart bwMode="auto" r:id="rId24">
+                      <w14:nvContentPartPr>
+                        <w14:cNvContentPartPr/>
+                      </w14:nvContentPartPr>
+                      <w14:xfrm>
+                        <a:off x="0" y="0"/>
+                        <a:ext cx="360" cy="360"/>
+                      </w14:xfrm>
+                    </w14:contentPart>
+                  </a:graphicData>
+                </a:graphic>
+              </wp:anchor>
+            </w:drawing>
+          </mc:Choice>
+          <mc:Fallback>
+            <w:pict>
+              <v:shape w14:anchorId="26BDE13C" id="Ink 17" o:spid="_x0000_s1026" type="#_x0000_t75" style="position:absolute;margin-left:25.1pt;margin-top:12.45pt;width:.75pt;height:.75pt;z-index:251675648;visibility:visible;mso-wrap-style:square;mso-wrap-distance-left:9pt;mso-wrap-distance-top:0;mso-wrap-distance-right:9pt;mso-wrap-distance-bottom:0;mso-position-horizontal:absolute;mso-position-horizontal-relative:text;mso-position-vertical:absolute;mso-position-vertical-relative:text" o:gfxdata="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">
+                <v:imagedata r:id="rId22" o:title=""/>
+              </v:shape>
+            </w:pict>
+          </mc:Fallback>
+        </mc:AlternateContent>
+      </w:r>
+      <w:r>
+        <w:rPr>
+          <w:rFonts w:ascii="Arial" w:hAnsi="Arial" w:cs="Arial"/>
+          <w:sz w:val="24"/>
+          <w:szCs w:val="24"/>
+        </w:rPr>
+        <w:t xml:space="preserve">Regular Method ---- calculate(self, </w:t>
+      </w:r>
+      <w:proofErr w:type="spellStart"/>
+      <w:r>
+        <w:rPr>
+          <w:rFonts w:ascii="Arial" w:hAnsi="Arial" w:cs="Arial"/>
+          <w:sz w:val="24"/>
+          <w:szCs w:val="24"/>
+        </w:rPr>
+        <w:t>args</w:t>
+      </w:r>
+      <w:proofErr w:type="spellEnd"/>
+      <w:r>
+        <w:rPr>
+          <w:rFonts w:ascii="Arial" w:hAnsi="Arial" w:cs="Arial"/>
+          <w:sz w:val="24"/>
+          <w:szCs w:val="24"/>
+        </w:rPr>
+        <w:t>…)</w:t>
       </w:r>
     </w:p>
     <w:p>
@@ -1046,7 +1192,43 @@
           <w:sz w:val="24"/>
           <w:szCs w:val="24"/>
         </w:rPr>
-        <w:t>Class Method ---- Create_obj(cls,</w:t>
+        <w:t xml:space="preserve">Class Method ---- </w:t>
+      </w:r>
+      <w:proofErr w:type="spellStart"/>
+      <w:r>
+        <w:rPr>
+          <w:rFonts w:ascii="Arial" w:hAnsi="Arial" w:cs="Arial"/>
+          <w:sz w:val="24"/>
+          <w:szCs w:val="24"/>
+        </w:rPr>
+        <w:t>Create_obj</w:t>
+      </w:r>
+      <w:proofErr w:type="spellEnd"/>
+      <w:r>
+        <w:rPr>
+          <w:rFonts w:ascii="Arial" w:hAnsi="Arial" w:cs="Arial"/>
+          <w:sz w:val="24"/>
+          <w:szCs w:val="24"/>
+        </w:rPr>
+        <w:t>(</w:t>
+      </w:r>
+      <w:proofErr w:type="spellStart"/>
+      <w:r>
+        <w:rPr>
+          <w:rFonts w:ascii="Arial" w:hAnsi="Arial" w:cs="Arial"/>
+          <w:sz w:val="24"/>
+          <w:szCs w:val="24"/>
+        </w:rPr>
+        <w:t>cls</w:t>
+      </w:r>
+      <w:proofErr w:type="spellEnd"/>
+      <w:r>
+        <w:rPr>
+          <w:rFonts w:ascii="Arial" w:hAnsi="Arial" w:cs="Arial"/>
+          <w:sz w:val="24"/>
+          <w:szCs w:val="24"/>
+        </w:rPr>
+        <w:t>,</w:t>
       </w:r>
       <w:r>
         <w:rPr>
@@ -1079,7 +1261,25 @@
           <w:sz w:val="24"/>
           <w:szCs w:val="24"/>
         </w:rPr>
-        <w:t>Static Method--- add(args…)</w:t>
+        <w:t>Static Method--- add(</w:t>
+      </w:r>
+      <w:proofErr w:type="spellStart"/>
+      <w:r>
+        <w:rPr>
+          <w:rFonts w:ascii="Arial" w:hAnsi="Arial" w:cs="Arial"/>
+          <w:sz w:val="24"/>
+          <w:szCs w:val="24"/>
+        </w:rPr>
+        <w:t>args</w:t>
+      </w:r>
+      <w:proofErr w:type="spellEnd"/>
+      <w:r>
+        <w:rPr>
+          <w:rFonts w:ascii="Arial" w:hAnsi="Arial" w:cs="Arial"/>
+          <w:sz w:val="24"/>
+          <w:szCs w:val="24"/>
+        </w:rPr>
+        <w:t>…)</w:t>
       </w:r>
     </w:p>
     <w:p>
@@ -1101,6 +1301,235 @@
     </w:p>
     <w:p>
       <w:pPr>
+        <w:rPr>
+          <w:rFonts w:ascii="Arial" w:hAnsi="Arial" w:cs="Arial"/>
+          <w:sz w:val="24"/>
+          <w:szCs w:val="24"/>
+        </w:rPr>
+      </w:pPr>
+    </w:p>
+    <w:p>
+      <w:pPr>
+        <w:rPr>
+          <w:rFonts w:ascii="Arial" w:hAnsi="Arial" w:cs="Arial"/>
+          <w:sz w:val="24"/>
+          <w:szCs w:val="24"/>
+        </w:rPr>
+      </w:pPr>
+      <w:r>
+        <w:rPr>
+          <w:rFonts w:ascii="Arial" w:hAnsi="Arial" w:cs="Arial"/>
+          <w:sz w:val="24"/>
+          <w:szCs w:val="24"/>
+        </w:rPr>
+        <w:t xml:space="preserve">Inheritance </w:t>
+      </w:r>
+    </w:p>
+    <w:p>
+      <w:pPr>
+        <w:pStyle w:val="ListParagraph"/>
+        <w:numPr>
+          <w:ilvl w:val="0"/>
+          <w:numId w:val="1"/>
+        </w:numPr>
+        <w:rPr>
+          <w:rFonts w:ascii="Arial" w:hAnsi="Arial" w:cs="Arial"/>
+          <w:sz w:val="24"/>
+          <w:szCs w:val="24"/>
+        </w:rPr>
+      </w:pPr>
+      <w:r>
+        <w:rPr>
+          <w:rFonts w:ascii="Arial" w:hAnsi="Arial" w:cs="Arial"/>
+          <w:sz w:val="24"/>
+          <w:szCs w:val="24"/>
+        </w:rPr>
+        <w:t>Single Inheritance</w:t>
+      </w:r>
+    </w:p>
+    <w:p>
+      <w:pPr>
+        <w:pStyle w:val="ListParagraph"/>
+        <w:rPr>
+          <w:rFonts w:ascii="Arial" w:hAnsi="Arial" w:cs="Arial"/>
+          <w:sz w:val="24"/>
+          <w:szCs w:val="24"/>
+        </w:rPr>
+      </w:pPr>
+      <w:r>
+        <w:rPr>
+          <w:rFonts w:ascii="Arial" w:hAnsi="Arial" w:cs="Arial"/>
+          <w:sz w:val="24"/>
+          <w:szCs w:val="24"/>
+        </w:rPr>
+        <w:t>Syntax:</w:t>
+      </w:r>
+    </w:p>
+    <w:p>
+      <w:pPr>
+        <w:pStyle w:val="ListParagraph"/>
+        <w:rPr>
+          <w:rFonts w:ascii="Arial" w:hAnsi="Arial" w:cs="Arial"/>
+          <w:sz w:val="24"/>
+          <w:szCs w:val="24"/>
+        </w:rPr>
+      </w:pPr>
+      <w:r>
+        <w:rPr>
+          <w:rFonts w:ascii="Arial" w:hAnsi="Arial" w:cs="Arial"/>
+          <w:sz w:val="24"/>
+          <w:szCs w:val="24"/>
+        </w:rPr>
+        <w:t>Class childclass (parent class):</w:t>
+      </w:r>
+    </w:p>
+    <w:p>
+      <w:pPr>
+        <w:pStyle w:val="ListParagraph"/>
+        <w:rPr>
+          <w:rFonts w:ascii="Arial" w:hAnsi="Arial" w:cs="Arial"/>
+          <w:sz w:val="24"/>
+          <w:szCs w:val="24"/>
+        </w:rPr>
+      </w:pPr>
+    </w:p>
+    <w:p>
+      <w:pPr>
+        <w:pStyle w:val="ListParagraph"/>
+        <w:rPr>
+          <w:rFonts w:ascii="Arial" w:hAnsi="Arial" w:cs="Arial"/>
+          <w:sz w:val="24"/>
+          <w:szCs w:val="24"/>
+        </w:rPr>
+      </w:pPr>
+      <w:r>
+        <w:rPr>
+          <w:rFonts w:ascii="Arial" w:hAnsi="Arial" w:cs="Arial"/>
+          <w:sz w:val="24"/>
+          <w:szCs w:val="24"/>
+        </w:rPr>
+        <w:t>E.g.,</w:t>
+      </w:r>
+      <w:r>
+        <w:rPr>
+          <w:rFonts w:ascii="Arial" w:hAnsi="Arial" w:cs="Arial"/>
+          <w:sz w:val="24"/>
+          <w:szCs w:val="24"/>
+        </w:rPr>
+        <w:t xml:space="preserve"> Class Employee(Person):</w:t>
+      </w:r>
+    </w:p>
+    <w:p>
+      <w:pPr>
+        <w:pStyle w:val="ListParagraph"/>
+        <w:rPr>
+          <w:rFonts w:ascii="Arial" w:hAnsi="Arial" w:cs="Arial"/>
+          <w:sz w:val="24"/>
+          <w:szCs w:val="24"/>
+        </w:rPr>
+      </w:pPr>
+    </w:p>
+    <w:p>
+      <w:pPr>
+        <w:pStyle w:val="ListParagraph"/>
+        <w:numPr>
+          <w:ilvl w:val="0"/>
+          <w:numId w:val="1"/>
+        </w:numPr>
+        <w:rPr>
+          <w:rFonts w:ascii="Arial" w:hAnsi="Arial" w:cs="Arial"/>
+          <w:sz w:val="24"/>
+          <w:szCs w:val="24"/>
+        </w:rPr>
+      </w:pPr>
+      <w:r>
+        <w:rPr>
+          <w:rFonts w:ascii="Arial" w:hAnsi="Arial" w:cs="Arial"/>
+          <w:sz w:val="24"/>
+          <w:szCs w:val="24"/>
+        </w:rPr>
+        <w:t>Multiple Inheritance</w:t>
+      </w:r>
+    </w:p>
+    <w:p>
+      <w:pPr>
+        <w:pStyle w:val="ListParagraph"/>
+        <w:numPr>
+          <w:ilvl w:val="0"/>
+          <w:numId w:val="1"/>
+        </w:numPr>
+        <w:rPr>
+          <w:rFonts w:ascii="Arial" w:hAnsi="Arial" w:cs="Arial"/>
+          <w:sz w:val="24"/>
+          <w:szCs w:val="24"/>
+        </w:rPr>
+      </w:pPr>
+      <w:r>
+        <w:rPr>
+          <w:rFonts w:ascii="Arial" w:hAnsi="Arial" w:cs="Arial"/>
+          <w:sz w:val="24"/>
+          <w:szCs w:val="24"/>
+        </w:rPr>
+        <w:t>Multiple Level Inheritance</w:t>
+      </w:r>
+    </w:p>
+    <w:p>
+      <w:pPr>
+        <w:pStyle w:val="ListParagraph"/>
+        <w:numPr>
+          <w:ilvl w:val="0"/>
+          <w:numId w:val="1"/>
+        </w:numPr>
+        <w:rPr>
+          <w:rFonts w:ascii="Arial" w:hAnsi="Arial" w:cs="Arial"/>
+          <w:sz w:val="24"/>
+          <w:szCs w:val="24"/>
+        </w:rPr>
+      </w:pPr>
+      <w:r>
+        <w:rPr>
+          <w:rFonts w:ascii="Arial" w:hAnsi="Arial" w:cs="Arial"/>
+          <w:sz w:val="24"/>
+          <w:szCs w:val="24"/>
+        </w:rPr>
+        <w:t>Hierarchical Inheritance</w:t>
+      </w:r>
+    </w:p>
+    <w:p>
+      <w:pPr>
+        <w:pStyle w:val="ListParagraph"/>
+        <w:numPr>
+          <w:ilvl w:val="0"/>
+          <w:numId w:val="1"/>
+        </w:numPr>
+        <w:rPr>
+          <w:rFonts w:ascii="Arial" w:hAnsi="Arial" w:cs="Arial"/>
+          <w:sz w:val="24"/>
+          <w:szCs w:val="24"/>
+        </w:rPr>
+      </w:pPr>
+      <w:r>
+        <w:rPr>
+          <w:rFonts w:ascii="Arial" w:hAnsi="Arial" w:cs="Arial"/>
+          <w:sz w:val="24"/>
+          <w:szCs w:val="24"/>
+        </w:rPr>
+        <w:t>Hybrid</w:t>
+      </w:r>
+    </w:p>
+    <w:p>
+      <w:pPr>
+        <w:ind w:left="360"/>
+        <w:rPr>
+          <w:rFonts w:ascii="Arial" w:hAnsi="Arial" w:cs="Arial"/>
+          <w:sz w:val="24"/>
+          <w:szCs w:val="24"/>
+        </w:rPr>
+      </w:pPr>
+    </w:p>
+    <w:p>
+      <w:pPr>
+        <w:ind w:left="360"/>
         <w:rPr>
           <w:rFonts w:ascii="Arial" w:hAnsi="Arial" w:cs="Arial"/>
           <w:sz w:val="24"/>
@@ -1116,6 +1545,103 @@
     </w:sectPr>
   </w:body>
 </w:document>
+</file>
+
+<file path=word/numbering.xml><?xml version="1.0" encoding="utf-8"?>
+<w:numbering xmlns:wpc="http://schemas.microsoft.com/office/word/2010/wordprocessingCanvas" xmlns:cx="http://schemas.microsoft.com/office/drawing/2014/chartex" xmlns:cx1="http://schemas.microsoft.com/office/drawing/2015/9/8/chartex" xmlns:cx2="http://schemas.microsoft.com/office/drawing/2015/10/21/chartex" xmlns:cx3="http://schemas.microsoft.com/office/drawing/2016/5/9/chartex" xmlns:cx4="http://schemas.microsoft.com/office/drawing/2016/5/10/chartex" xmlns:cx5="http://schemas.microsoft.com/office/drawing/2016/5/11/chartex" xmlns:cx6="http://schemas.microsoft.com/office/drawing/2016/5/12/chartex" xmlns:cx7="http://schemas.microsoft.com/office/drawing/2016/5/13/chartex" xmlns:cx8="http://schemas.microsoft.com/office/drawing/2016/5/14/chartex" xmlns:mc="http://schemas.openxmlformats.org/markup-compatibility/2006" xmlns:aink="http://schemas.microsoft.com/office/drawing/2016/ink" xmlns:am3d="http://schemas.microsoft.com/office/drawing/2017/model3d" xmlns:o="urn:schemas-microsoft-com:office:office" xmlns:oel="http://schemas.microsoft.com/office/2019/extlst" xmlns:r="http://schemas.openxmlformats.org/officeDocument/2006/relationships" xmlns:m="http://schemas.openxmlformats.org/officeDocument/2006/math" xmlns:v="urn:schemas-microsoft-com:vml" xmlns:wp14="http://schemas.microsoft.com/office/word/2010/wordprocessingDrawing" xmlns:wp="http://schemas.openxmlformats.org/drawingml/2006/wordprocessingDrawing" xmlns:w10="urn:schemas-microsoft-com:office:word" xmlns:w="http://schemas.openxmlformats.org/wordprocessingml/2006/main" xmlns:w14="http://schemas.microsoft.com/office/word/2010/wordml" xmlns:w15="http://schemas.microsoft.com/office/word/2012/wordml" xmlns:w16cex="http://schemas.microsoft.com/office/word/2018/wordml/cex" xmlns:w16cid="http://schemas.microsoft.com/office/word/2016/wordml/cid" xmlns:w16="http://schemas.microsoft.com/office/word/2018/wordml" xmlns:w16sdtdh="http://schemas.microsoft.com/office/word/2020/wordml/sdtdatahash" xmlns:w16se="http://schemas.microsoft.com/office/word/2015/wordml/symex" xmlns:wpg="http://schemas.microsoft.com/office/word/2010/wordprocessingGroup" xmlns:wpi="http://schemas.microsoft.com/office/word/2010/wordprocessingInk" xmlns:wne="http://schemas.microsoft.com/office/word/2006/wordml" xmlns:wps="http://schemas.microsoft.com/office/word/2010/wordprocessingShape" mc:Ignorable="w14 w15 w16se w16cid w16 w16cex w16sdtdh wp14">
+  <w:abstractNum w:abstractNumId="0" w15:restartNumberingAfterBreak="0">
+    <w:nsid w:val="06454436"/>
+    <w:multiLevelType w:val="hybridMultilevel"/>
+    <w:tmpl w:val="ED7C5480"/>
+    <w:lvl w:ilvl="0" w:tplc="AEAEDA22">
+      <w:start w:val="1"/>
+      <w:numFmt w:val="decimal"/>
+      <w:lvlText w:val="%1."/>
+      <w:lvlJc w:val="left"/>
+      <w:pPr>
+        <w:ind w:left="720" w:hanging="360"/>
+      </w:pPr>
+      <w:rPr>
+        <w:rFonts w:hint="default"/>
+      </w:rPr>
+    </w:lvl>
+    <w:lvl w:ilvl="1" w:tplc="04090019" w:tentative="1">
+      <w:start w:val="1"/>
+      <w:numFmt w:val="lowerLetter"/>
+      <w:lvlText w:val="%2."/>
+      <w:lvlJc w:val="left"/>
+      <w:pPr>
+        <w:ind w:left="1440" w:hanging="360"/>
+      </w:pPr>
+    </w:lvl>
+    <w:lvl w:ilvl="2" w:tplc="0409001B" w:tentative="1">
+      <w:start w:val="1"/>
+      <w:numFmt w:val="lowerRoman"/>
+      <w:lvlText w:val="%3."/>
+      <w:lvlJc w:val="right"/>
+      <w:pPr>
+        <w:ind w:left="2160" w:hanging="180"/>
+      </w:pPr>
+    </w:lvl>
+    <w:lvl w:ilvl="3" w:tplc="0409000F" w:tentative="1">
+      <w:start w:val="1"/>
+      <w:numFmt w:val="decimal"/>
+      <w:lvlText w:val="%4."/>
+      <w:lvlJc w:val="left"/>
+      <w:pPr>
+        <w:ind w:left="2880" w:hanging="360"/>
+      </w:pPr>
+    </w:lvl>
+    <w:lvl w:ilvl="4" w:tplc="04090019" w:tentative="1">
+      <w:start w:val="1"/>
+      <w:numFmt w:val="lowerLetter"/>
+      <w:lvlText w:val="%5."/>
+      <w:lvlJc w:val="left"/>
+      <w:pPr>
+        <w:ind w:left="3600" w:hanging="360"/>
+      </w:pPr>
+    </w:lvl>
+    <w:lvl w:ilvl="5" w:tplc="0409001B" w:tentative="1">
+      <w:start w:val="1"/>
+      <w:numFmt w:val="lowerRoman"/>
+      <w:lvlText w:val="%6."/>
+      <w:lvlJc w:val="right"/>
+      <w:pPr>
+        <w:ind w:left="4320" w:hanging="180"/>
+      </w:pPr>
+    </w:lvl>
+    <w:lvl w:ilvl="6" w:tplc="0409000F" w:tentative="1">
+      <w:start w:val="1"/>
+      <w:numFmt w:val="decimal"/>
+      <w:lvlText w:val="%7."/>
+      <w:lvlJc w:val="left"/>
+      <w:pPr>
+        <w:ind w:left="5040" w:hanging="360"/>
+      </w:pPr>
+    </w:lvl>
+    <w:lvl w:ilvl="7" w:tplc="04090019" w:tentative="1">
+      <w:start w:val="1"/>
+      <w:numFmt w:val="lowerLetter"/>
+      <w:lvlText w:val="%8."/>
+      <w:lvlJc w:val="left"/>
+      <w:pPr>
+        <w:ind w:left="5760" w:hanging="360"/>
+      </w:pPr>
+    </w:lvl>
+    <w:lvl w:ilvl="8" w:tplc="0409001B" w:tentative="1">
+      <w:start w:val="1"/>
+      <w:numFmt w:val="lowerRoman"/>
+      <w:lvlText w:val="%9."/>
+      <w:lvlJc w:val="right"/>
+      <w:pPr>
+        <w:ind w:left="6480" w:hanging="180"/>
+      </w:pPr>
+    </w:lvl>
+  </w:abstractNum>
+  <w:num w:numId="1" w16cid:durableId="545996459">
+    <w:abstractNumId w:val="0"/>
+  </w:num>
+</w:numbering>
 </file>
 
 <file path=word/styles.xml><?xml version="1.0" encoding="utf-8"?>
@@ -1564,6 +2090,17 @@
         <w:insideV w:val="single" w:sz="4" w:space="0" w:color="auto"/>
       </w:tblBorders>
     </w:tblPr>
+  </w:style>
+  <w:style w:type="paragraph" w:styleId="ListParagraph">
+    <w:name w:val="List Paragraph"/>
+    <w:basedOn w:val="Normal"/>
+    <w:uiPriority w:val="34"/>
+    <w:qFormat/>
+    <w:rsid w:val="00C60E06"/>
+    <w:pPr>
+      <w:ind w:left="720"/>
+      <w:contextualSpacing/>
+    </w:pPr>
   </w:style>
 </w:styles>
 </file>

</xml_diff>

<commit_message>
Some class activities and exercises
</commit_message>
<xml_diff>
--- a/Python.docx
+++ b/Python.docx
@@ -71,23 +71,13 @@
                 <w:szCs w:val="24"/>
               </w:rPr>
             </w:pPr>
-            <w:proofErr w:type="spellStart"/>
             <w:r>
               <w:rPr>
                 <w:rFonts w:ascii="Arial" w:hAnsi="Arial" w:cs="Arial"/>
                 <w:sz w:val="24"/>
                 <w:szCs w:val="24"/>
               </w:rPr>
-              <w:t>Cls</w:t>
-            </w:r>
-            <w:proofErr w:type="spellEnd"/>
-            <w:r>
-              <w:rPr>
-                <w:rFonts w:ascii="Arial" w:hAnsi="Arial" w:cs="Arial"/>
-                <w:sz w:val="24"/>
-                <w:szCs w:val="24"/>
-              </w:rPr>
-              <w:t xml:space="preserve"> </w:t>
+              <w:t xml:space="preserve">Cls </w:t>
             </w:r>
           </w:p>
         </w:tc>
@@ -298,53 +288,7 @@
                 <w:sz w:val="24"/>
                 <w:szCs w:val="24"/>
               </w:rPr>
-              <w:t xml:space="preserve">A1 = </w:t>
-            </w:r>
-            <w:proofErr w:type="spellStart"/>
-            <w:r>
-              <w:rPr>
-                <w:rFonts w:ascii="Arial" w:hAnsi="Arial" w:cs="Arial"/>
-                <w:sz w:val="24"/>
-                <w:szCs w:val="24"/>
-              </w:rPr>
-              <w:t>obj.calculate</w:t>
-            </w:r>
-            <w:proofErr w:type="spellEnd"/>
-            <w:r>
-              <w:rPr>
-                <w:rFonts w:ascii="Arial" w:hAnsi="Arial" w:cs="Arial"/>
-                <w:sz w:val="24"/>
-                <w:szCs w:val="24"/>
-              </w:rPr>
-              <w:t xml:space="preserve"> (</w:t>
-            </w:r>
-            <w:proofErr w:type="spellStart"/>
-            <w:proofErr w:type="gramStart"/>
-            <w:r>
-              <w:rPr>
-                <w:rFonts w:ascii="Arial" w:hAnsi="Arial" w:cs="Arial"/>
-                <w:sz w:val="24"/>
-                <w:szCs w:val="24"/>
-              </w:rPr>
-              <w:t>args</w:t>
-            </w:r>
-            <w:proofErr w:type="spellEnd"/>
-            <w:r>
-              <w:rPr>
-                <w:rFonts w:ascii="Arial" w:hAnsi="Arial" w:cs="Arial"/>
-                <w:sz w:val="24"/>
-                <w:szCs w:val="24"/>
-              </w:rPr>
-              <w:t>,..</w:t>
-            </w:r>
-            <w:proofErr w:type="gramEnd"/>
-            <w:r>
-              <w:rPr>
-                <w:rFonts w:ascii="Arial" w:hAnsi="Arial" w:cs="Arial"/>
-                <w:sz w:val="24"/>
-                <w:szCs w:val="24"/>
-              </w:rPr>
-              <w:t>)</w:t>
+              <w:t>A1 = obj.calculate (args,..)</w:t>
             </w:r>
           </w:p>
           <w:p>
@@ -361,43 +305,7 @@
                 <w:sz w:val="24"/>
                 <w:szCs w:val="24"/>
               </w:rPr>
-              <w:t xml:space="preserve">A2 = </w:t>
-            </w:r>
-            <w:proofErr w:type="spellStart"/>
-            <w:r>
-              <w:rPr>
-                <w:rFonts w:ascii="Arial" w:hAnsi="Arial" w:cs="Arial"/>
-                <w:sz w:val="24"/>
-                <w:szCs w:val="24"/>
-              </w:rPr>
-              <w:t>A.calculate</w:t>
-            </w:r>
-            <w:proofErr w:type="spellEnd"/>
-            <w:r>
-              <w:rPr>
-                <w:rFonts w:ascii="Arial" w:hAnsi="Arial" w:cs="Arial"/>
-                <w:sz w:val="24"/>
-                <w:szCs w:val="24"/>
-              </w:rPr>
-              <w:t xml:space="preserve">(a, </w:t>
-            </w:r>
-            <w:proofErr w:type="spellStart"/>
-            <w:r>
-              <w:rPr>
-                <w:rFonts w:ascii="Arial" w:hAnsi="Arial" w:cs="Arial"/>
-                <w:sz w:val="24"/>
-                <w:szCs w:val="24"/>
-              </w:rPr>
-              <w:t>args</w:t>
-            </w:r>
-            <w:proofErr w:type="spellEnd"/>
-            <w:r>
-              <w:rPr>
-                <w:rFonts w:ascii="Arial" w:hAnsi="Arial" w:cs="Arial"/>
-                <w:sz w:val="24"/>
-                <w:szCs w:val="24"/>
-              </w:rPr>
-              <w:t>)</w:t>
+              <w:t>A2 = A.calculate(a, args)</w:t>
             </w:r>
           </w:p>
         </w:tc>
@@ -570,25 +478,7 @@
                 <w:sz w:val="24"/>
                 <w:szCs w:val="24"/>
               </w:rPr>
-              <w:t xml:space="preserve">A3 = </w:t>
-            </w:r>
-            <w:proofErr w:type="spellStart"/>
-            <w:r>
-              <w:rPr>
-                <w:rFonts w:ascii="Arial" w:hAnsi="Arial" w:cs="Arial"/>
-                <w:sz w:val="24"/>
-                <w:szCs w:val="24"/>
-              </w:rPr>
-              <w:t>A.createobj</w:t>
-            </w:r>
-            <w:proofErr w:type="spellEnd"/>
-            <w:r>
-              <w:rPr>
-                <w:rFonts w:ascii="Arial" w:hAnsi="Arial" w:cs="Arial"/>
-                <w:sz w:val="24"/>
-                <w:szCs w:val="24"/>
-              </w:rPr>
-              <w:t>(…)</w:t>
+              <w:t>A3 = A.createobj(…)</w:t>
             </w:r>
           </w:p>
         </w:tc>
@@ -761,25 +651,7 @@
                 <w:sz w:val="24"/>
                 <w:szCs w:val="24"/>
               </w:rPr>
-              <w:t xml:space="preserve">A4 = </w:t>
-            </w:r>
-            <w:proofErr w:type="spellStart"/>
-            <w:r>
-              <w:rPr>
-                <w:rFonts w:ascii="Arial" w:hAnsi="Arial" w:cs="Arial"/>
-                <w:sz w:val="24"/>
-                <w:szCs w:val="24"/>
-              </w:rPr>
-              <w:t>A.add</w:t>
-            </w:r>
-            <w:proofErr w:type="spellEnd"/>
-            <w:r>
-              <w:rPr>
-                <w:rFonts w:ascii="Arial" w:hAnsi="Arial" w:cs="Arial"/>
-                <w:sz w:val="24"/>
-                <w:szCs w:val="24"/>
-              </w:rPr>
-              <w:t>(…)</w:t>
+              <w:t>A4 = A.add(…)</w:t>
             </w:r>
           </w:p>
         </w:tc>
@@ -1157,18 +1029,33 @@
           <w:sz w:val="24"/>
           <w:szCs w:val="24"/>
         </w:rPr>
-        <w:t xml:space="preserve">Regular Method ---- calculate(self, </w:t>
-      </w:r>
-      <w:proofErr w:type="spellStart"/>
-      <w:r>
-        <w:rPr>
-          <w:rFonts w:ascii="Arial" w:hAnsi="Arial" w:cs="Arial"/>
-          <w:sz w:val="24"/>
-          <w:szCs w:val="24"/>
-        </w:rPr>
-        <w:t>args</w:t>
-      </w:r>
-      <w:proofErr w:type="spellEnd"/>
+        <w:t>Regular Method ---- calculate(self, args…)</w:t>
+      </w:r>
+    </w:p>
+    <w:p>
+      <w:pPr>
+        <w:rPr>
+          <w:rFonts w:ascii="Arial" w:hAnsi="Arial" w:cs="Arial"/>
+          <w:sz w:val="24"/>
+          <w:szCs w:val="24"/>
+        </w:rPr>
+      </w:pPr>
+      <w:r>
+        <w:rPr>
+          <w:rFonts w:ascii="Arial" w:hAnsi="Arial" w:cs="Arial"/>
+          <w:sz w:val="24"/>
+          <w:szCs w:val="24"/>
+        </w:rPr>
+        <w:t>Class Method ---- Create_obj(cls,</w:t>
+      </w:r>
+      <w:r>
+        <w:rPr>
+          <w:rFonts w:ascii="Arial" w:hAnsi="Arial" w:cs="Arial"/>
+          <w:sz w:val="24"/>
+          <w:szCs w:val="24"/>
+        </w:rPr>
+        <w:t xml:space="preserve"> </w:t>
+      </w:r>
       <w:r>
         <w:rPr>
           <w:rFonts w:ascii="Arial" w:hAnsi="Arial" w:cs="Arial"/>
@@ -1192,94 +1079,7 @@
           <w:sz w:val="24"/>
           <w:szCs w:val="24"/>
         </w:rPr>
-        <w:t xml:space="preserve">Class Method ---- </w:t>
-      </w:r>
-      <w:proofErr w:type="spellStart"/>
-      <w:r>
-        <w:rPr>
-          <w:rFonts w:ascii="Arial" w:hAnsi="Arial" w:cs="Arial"/>
-          <w:sz w:val="24"/>
-          <w:szCs w:val="24"/>
-        </w:rPr>
-        <w:t>Create_obj</w:t>
-      </w:r>
-      <w:proofErr w:type="spellEnd"/>
-      <w:r>
-        <w:rPr>
-          <w:rFonts w:ascii="Arial" w:hAnsi="Arial" w:cs="Arial"/>
-          <w:sz w:val="24"/>
-          <w:szCs w:val="24"/>
-        </w:rPr>
-        <w:t>(</w:t>
-      </w:r>
-      <w:proofErr w:type="spellStart"/>
-      <w:r>
-        <w:rPr>
-          <w:rFonts w:ascii="Arial" w:hAnsi="Arial" w:cs="Arial"/>
-          <w:sz w:val="24"/>
-          <w:szCs w:val="24"/>
-        </w:rPr>
-        <w:t>cls</w:t>
-      </w:r>
-      <w:proofErr w:type="spellEnd"/>
-      <w:r>
-        <w:rPr>
-          <w:rFonts w:ascii="Arial" w:hAnsi="Arial" w:cs="Arial"/>
-          <w:sz w:val="24"/>
-          <w:szCs w:val="24"/>
-        </w:rPr>
-        <w:t>,</w:t>
-      </w:r>
-      <w:r>
-        <w:rPr>
-          <w:rFonts w:ascii="Arial" w:hAnsi="Arial" w:cs="Arial"/>
-          <w:sz w:val="24"/>
-          <w:szCs w:val="24"/>
-        </w:rPr>
-        <w:t xml:space="preserve"> </w:t>
-      </w:r>
-      <w:r>
-        <w:rPr>
-          <w:rFonts w:ascii="Arial" w:hAnsi="Arial" w:cs="Arial"/>
-          <w:sz w:val="24"/>
-          <w:szCs w:val="24"/>
-        </w:rPr>
-        <w:t>…)</w:t>
-      </w:r>
-    </w:p>
-    <w:p>
-      <w:pPr>
-        <w:rPr>
-          <w:rFonts w:ascii="Arial" w:hAnsi="Arial" w:cs="Arial"/>
-          <w:sz w:val="24"/>
-          <w:szCs w:val="24"/>
-        </w:rPr>
-      </w:pPr>
-      <w:r>
-        <w:rPr>
-          <w:rFonts w:ascii="Arial" w:hAnsi="Arial" w:cs="Arial"/>
-          <w:sz w:val="24"/>
-          <w:szCs w:val="24"/>
-        </w:rPr>
-        <w:t>Static Method--- add(</w:t>
-      </w:r>
-      <w:proofErr w:type="spellStart"/>
-      <w:r>
-        <w:rPr>
-          <w:rFonts w:ascii="Arial" w:hAnsi="Arial" w:cs="Arial"/>
-          <w:sz w:val="24"/>
-          <w:szCs w:val="24"/>
-        </w:rPr>
-        <w:t>args</w:t>
-      </w:r>
-      <w:proofErr w:type="spellEnd"/>
-      <w:r>
-        <w:rPr>
-          <w:rFonts w:ascii="Arial" w:hAnsi="Arial" w:cs="Arial"/>
-          <w:sz w:val="24"/>
-          <w:szCs w:val="24"/>
-        </w:rPr>
-        <w:t>…)</w:t>
+        <w:t>Static Method--- add(args…)</w:t>
       </w:r>
     </w:p>
     <w:p>
@@ -1516,6 +1316,252 @@
         </w:rPr>
         <w:t>Hybrid</w:t>
       </w:r>
+    </w:p>
+    <w:p>
+      <w:pPr>
+        <w:pStyle w:val="ListParagraph"/>
+        <w:rPr>
+          <w:rFonts w:ascii="Arial" w:hAnsi="Arial" w:cs="Arial"/>
+          <w:sz w:val="24"/>
+          <w:szCs w:val="24"/>
+        </w:rPr>
+      </w:pPr>
+    </w:p>
+    <w:p>
+      <w:pPr>
+        <w:pStyle w:val="ListParagraph"/>
+        <w:rPr>
+          <w:rFonts w:ascii="Arial" w:hAnsi="Arial" w:cs="Arial"/>
+          <w:sz w:val="24"/>
+          <w:szCs w:val="24"/>
+        </w:rPr>
+      </w:pPr>
+      <w:r>
+        <w:rPr>
+          <w:rFonts w:ascii="Arial" w:hAnsi="Arial" w:cs="Arial"/>
+          <w:sz w:val="24"/>
+          <w:szCs w:val="24"/>
+        </w:rPr>
+        <w:t>Parent</w:t>
+      </w:r>
+    </w:p>
+    <w:p>
+      <w:pPr>
+        <w:pStyle w:val="ListParagraph"/>
+        <w:rPr>
+          <w:rFonts w:ascii="Arial" w:hAnsi="Arial" w:cs="Arial"/>
+          <w:sz w:val="24"/>
+          <w:szCs w:val="24"/>
+        </w:rPr>
+      </w:pPr>
+    </w:p>
+    <w:p>
+      <w:pPr>
+        <w:pStyle w:val="ListParagraph"/>
+        <w:rPr>
+          <w:rFonts w:ascii="Arial" w:hAnsi="Arial" w:cs="Arial"/>
+          <w:sz w:val="24"/>
+          <w:szCs w:val="24"/>
+        </w:rPr>
+      </w:pPr>
+      <w:r>
+        <w:rPr>
+          <w:rFonts w:ascii="Arial" w:hAnsi="Arial" w:cs="Arial"/>
+          <w:sz w:val="24"/>
+          <w:szCs w:val="24"/>
+        </w:rPr>
+        <w:t xml:space="preserve">M  </w:t>
+      </w:r>
+      <w:r>
+        <w:rPr>
+          <w:rFonts w:ascii="Arial" w:hAnsi="Arial" w:cs="Arial"/>
+          <w:sz w:val="24"/>
+          <w:szCs w:val="24"/>
+        </w:rPr>
+        <w:tab/>
+        <w:t>F</w:t>
+      </w:r>
+    </w:p>
+    <w:p>
+      <w:pPr>
+        <w:pStyle w:val="ListParagraph"/>
+        <w:rPr>
+          <w:rFonts w:ascii="Arial" w:hAnsi="Arial" w:cs="Arial"/>
+          <w:sz w:val="24"/>
+          <w:szCs w:val="24"/>
+        </w:rPr>
+      </w:pPr>
+      <w:r>
+        <w:rPr>
+          <w:rFonts w:ascii="Arial" w:hAnsi="Arial" w:cs="Arial"/>
+          <w:noProof/>
+          <w:sz w:val="24"/>
+          <w:szCs w:val="24"/>
+        </w:rPr>
+        <mc:AlternateContent>
+          <mc:Choice Requires="wpi">
+            <w:drawing>
+              <wp:anchor distT="0" distB="0" distL="114300" distR="114300" simplePos="0" relativeHeight="251694080" behindDoc="0" locked="0" layoutInCell="1" allowOverlap="1" wp14:anchorId="035067B3" wp14:editId="581EBF99">
+                <wp:simplePos x="0" y="0"/>
+                <wp:positionH relativeFrom="column">
+                  <wp:posOffset>141605</wp:posOffset>
+                </wp:positionH>
+                <wp:positionV relativeFrom="paragraph">
+                  <wp:posOffset>-607695</wp:posOffset>
+                </wp:positionV>
+                <wp:extent cx="885825" cy="1284290"/>
+                <wp:effectExtent l="57150" t="38100" r="28575" b="49530"/>
+                <wp:wrapNone/>
+                <wp:docPr id="18" name="Ink 18"/>
+                <wp:cNvGraphicFramePr/>
+                <a:graphic xmlns:a="http://schemas.openxmlformats.org/drawingml/2006/main">
+                  <a:graphicData uri="http://schemas.microsoft.com/office/word/2010/wordprocessingInk">
+                    <w14:contentPart bwMode="auto" r:id="rId25">
+                      <w14:nvContentPartPr>
+                        <w14:cNvContentPartPr/>
+                      </w14:nvContentPartPr>
+                      <w14:xfrm>
+                        <a:off x="0" y="0"/>
+                        <a:ext cx="885825" cy="1284290"/>
+                      </w14:xfrm>
+                    </w14:contentPart>
+                  </a:graphicData>
+                </a:graphic>
+              </wp:anchor>
+            </w:drawing>
+          </mc:Choice>
+          <mc:Fallback>
+            <w:pict>
+              <v:shapetype w14:anchorId="11C1A426" id="_x0000_t75" coordsize="21600,21600" o:spt="75" o:preferrelative="t" path="m@4@5l@4@11@9@11@9@5xe" filled="f" stroked="f">
+                <v:stroke joinstyle="miter"/>
+                <v:formulas>
+                  <v:f eqn="if lineDrawn pixelLineWidth 0"/>
+                  <v:f eqn="sum @0 1 0"/>
+                  <v:f eqn="sum 0 0 @1"/>
+                  <v:f eqn="prod @2 1 2"/>
+                  <v:f eqn="prod @3 21600 pixelWidth"/>
+                  <v:f eqn="prod @3 21600 pixelHeight"/>
+                  <v:f eqn="sum @0 0 1"/>
+                  <v:f eqn="prod @6 1 2"/>
+                  <v:f eqn="prod @7 21600 pixelWidth"/>
+                  <v:f eqn="sum @8 21600 0"/>
+                  <v:f eqn="prod @7 21600 pixelHeight"/>
+                  <v:f eqn="sum @10 21600 0"/>
+                </v:formulas>
+                <v:path o:extrusionok="f" gradientshapeok="t" o:connecttype="rect"/>
+                <o:lock v:ext="edit" aspectratio="t"/>
+              </v:shapetype>
+              <v:shape id="Ink 18" o:spid="_x0000_s1026" type="#_x0000_t75" style="position:absolute;margin-left:10.45pt;margin-top:-48.55pt;width:71.15pt;height:102.55pt;z-index:251694080;visibility:visible;mso-wrap-style:square;mso-wrap-distance-left:9pt;mso-wrap-distance-top:0;mso-wrap-distance-right:9pt;mso-wrap-distance-bottom:0;mso-position-horizontal:absolute;mso-position-horizontal-relative:text;mso-position-vertical:absolute;mso-position-vertical-relative:text" o:gfxdata="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">
+                <v:imagedata r:id="rId26" o:title=""/>
+              </v:shape>
+            </w:pict>
+          </mc:Fallback>
+        </mc:AlternateContent>
+      </w:r>
+    </w:p>
+    <w:p>
+      <w:pPr>
+        <w:pStyle w:val="ListParagraph"/>
+        <w:rPr>
+          <w:rFonts w:ascii="Arial" w:hAnsi="Arial" w:cs="Arial"/>
+          <w:sz w:val="24"/>
+          <w:szCs w:val="24"/>
+        </w:rPr>
+      </w:pPr>
+      <w:r>
+        <w:rPr>
+          <w:rFonts w:ascii="Arial" w:hAnsi="Arial" w:cs="Arial"/>
+          <w:noProof/>
+          <w:sz w:val="24"/>
+          <w:szCs w:val="24"/>
+        </w:rPr>
+        <mc:AlternateContent>
+          <mc:Choice Requires="wpi">
+            <w:drawing>
+              <wp:anchor distT="0" distB="0" distL="114300" distR="114300" simplePos="0" relativeHeight="251695104" behindDoc="0" locked="0" layoutInCell="1" allowOverlap="1" wp14:anchorId="3758314B" wp14:editId="77C9DF32">
+                <wp:simplePos x="0" y="0"/>
+                <wp:positionH relativeFrom="column">
+                  <wp:posOffset>563250</wp:posOffset>
+                </wp:positionH>
+                <wp:positionV relativeFrom="paragraph">
+                  <wp:posOffset>-247815</wp:posOffset>
+                </wp:positionV>
+                <wp:extent cx="705960" cy="720360"/>
+                <wp:effectExtent l="38100" t="38100" r="56515" b="41910"/>
+                <wp:wrapNone/>
+                <wp:docPr id="19" name="Ink 19"/>
+                <wp:cNvGraphicFramePr/>
+                <a:graphic xmlns:a="http://schemas.openxmlformats.org/drawingml/2006/main">
+                  <a:graphicData uri="http://schemas.microsoft.com/office/word/2010/wordprocessingInk">
+                    <w14:contentPart bwMode="auto" r:id="rId27">
+                      <w14:nvContentPartPr>
+                        <w14:cNvContentPartPr/>
+                      </w14:nvContentPartPr>
+                      <w14:xfrm>
+                        <a:off x="0" y="0"/>
+                        <a:ext cx="705960" cy="720360"/>
+                      </w14:xfrm>
+                    </w14:contentPart>
+                  </a:graphicData>
+                </a:graphic>
+              </wp:anchor>
+            </w:drawing>
+          </mc:Choice>
+          <mc:Fallback>
+            <w:pict>
+              <v:shape w14:anchorId="4EA08172" id="Ink 19" o:spid="_x0000_s1026" type="#_x0000_t75" style="position:absolute;margin-left:43.65pt;margin-top:-20.2pt;width:57.05pt;height:58.1pt;z-index:251695104;visibility:visible;mso-wrap-style:square;mso-wrap-distance-left:9pt;mso-wrap-distance-top:0;mso-wrap-distance-right:9pt;mso-wrap-distance-bottom:0;mso-position-horizontal:absolute;mso-position-horizontal-relative:text;mso-position-vertical:absolute;mso-position-vertical-relative:text" o:gfxdata="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">
+                <v:imagedata r:id="rId28" o:title=""/>
+              </v:shape>
+            </w:pict>
+          </mc:Fallback>
+        </mc:AlternateContent>
+      </w:r>
+      <w:r>
+        <w:rPr>
+          <w:rFonts w:ascii="Arial" w:hAnsi="Arial" w:cs="Arial"/>
+          <w:sz w:val="24"/>
+          <w:szCs w:val="24"/>
+        </w:rPr>
+        <w:t>C1</w:t>
+      </w:r>
+    </w:p>
+    <w:p>
+      <w:pPr>
+        <w:pStyle w:val="ListParagraph"/>
+        <w:rPr>
+          <w:rFonts w:ascii="Arial" w:hAnsi="Arial" w:cs="Arial"/>
+          <w:sz w:val="24"/>
+          <w:szCs w:val="24"/>
+        </w:rPr>
+      </w:pPr>
+    </w:p>
+    <w:p>
+      <w:pPr>
+        <w:pStyle w:val="ListParagraph"/>
+        <w:rPr>
+          <w:rFonts w:ascii="Arial" w:hAnsi="Arial" w:cs="Arial"/>
+          <w:sz w:val="24"/>
+          <w:szCs w:val="24"/>
+        </w:rPr>
+      </w:pPr>
+      <w:r>
+        <w:rPr>
+          <w:rFonts w:ascii="Arial" w:hAnsi="Arial" w:cs="Arial"/>
+          <w:sz w:val="24"/>
+          <w:szCs w:val="24"/>
+        </w:rPr>
+        <w:t>C2</w:t>
+      </w:r>
+    </w:p>
+    <w:p>
+      <w:pPr>
+        <w:pStyle w:val="ListParagraph"/>
+        <w:rPr>
+          <w:rFonts w:ascii="Arial" w:hAnsi="Arial" w:cs="Arial"/>
+          <w:sz w:val="24"/>
+          <w:szCs w:val="24"/>
+        </w:rPr>
+      </w:pPr>
     </w:p>
     <w:p>
       <w:pPr>
@@ -2188,6 +2234,67 @@
 </inkml:ink>
 </file>
 
+<file path=word/ink/ink12.xml><?xml version="1.0" encoding="utf-8"?>
+<inkml:ink xmlns:inkml="http://www.w3.org/2003/InkML">
+  <inkml:definitions>
+    <inkml:context xml:id="ctx0">
+      <inkml:inkSource xml:id="inkSrc0">
+        <inkml:traceFormat>
+          <inkml:channel name="X" type="integer" min="-2.14748E9" max="2.14748E9" units="cm"/>
+          <inkml:channel name="Y" type="integer" min="-2.14748E9" max="2.14748E9" units="cm"/>
+          <inkml:channel name="F" type="integer" max="32767" units="dev"/>
+        </inkml:traceFormat>
+        <inkml:channelProperties>
+          <inkml:channelProperty channel="X" name="resolution" value="1000" units="1/cm"/>
+          <inkml:channelProperty channel="Y" name="resolution" value="1000" units="1/cm"/>
+          <inkml:channelProperty channel="F" name="resolution" value="0" units="1/dev"/>
+        </inkml:channelProperties>
+      </inkml:inkSource>
+      <inkml:timestamp xml:id="ts0" timeString="2022-08-05T07:12:06.925"/>
+    </inkml:context>
+    <inkml:brush xml:id="br0">
+      <inkml:brushProperty name="width" value="0.05" units="cm"/>
+      <inkml:brushProperty name="height" value="0.05" units="cm"/>
+      <inkml:brushProperty name="color" value="#00A0D7"/>
+    </inkml:brush>
+  </inkml:definitions>
+  <inkml:trace contextRef="#ctx0" brushRef="#br0">2093 17 24575,'-426'15'0,"-14"-1"0,425-14 0,0 2 0,0 0 0,0 0 0,0 2 0,1 0 0,-1 0 0,1 2 0,0-1 0,-24 15 0,-6 7 0,-61 50 0,70-50 0,-27 26 0,2 3 0,-79 95 0,139-151 0,-6 7 0,0 0 0,0 1 0,1 0 0,0 0 0,1 0 0,-1 1 0,2-1 0,-6 18 0,5-6 0,0-1 0,2 1 0,0 23 0,0-20 0,-1-1 0,-10 36 0,2-6 0,10-50 0,0 0 0,1 0 0,0 0 0,-1 0 0,1 0 0,0 0 0,0 0 0,0 0 0,1 0 0,-1 0 0,0-1 0,1 1 0,-1 0 0,1 0 0,-1 0 0,1 0 0,0 0 0,0-1 0,0 1 0,0 0 0,0-1 0,0 1 0,1-1 0,-1 1 0,0-1 0,1 0 0,-1 1 0,1-1 0,0 0 0,-1 0 0,1 0 0,0 0 0,0 0 0,-1-1 0,1 1 0,0 0 0,0-1 0,0 1 0,0-1 0,0 0 0,0 0 0,2 0 0,10 1 0,1-1 0,-1-1 0,1 0 0,22-5 0,-28 4 0,235-52 0,-141 28 0,154-19 0,-169 41 0,23-2 0,-28 0 0,1 3 0,140 13 0,6 1 0,-207-10 0,0-2 0,0-1 0,0-1 0,39-9 0,-51 8 0,0 0 0,0-1 0,-1 0 0,1 0 0,-1-1 0,0-1 0,0 1 0,-1-2 0,0 1 0,15-18 0,-13 13 0,0-1 0,-1 0 0,-1-1 0,0 0 0,-1 0 0,9-22 0,-14 29 0,-1 0 0,0 1 0,0-1 0,-1 0 0,0 0 0,0 0 0,-1 0 0,0 0 0,0 1 0,0-1 0,-1 0 0,0 0 0,-1 0 0,1 0 0,-1 1 0,-1-1 0,-5-11 0,-6-10 0,0 0 0,-1 0 0,-1 1 0,-32-41 0,36 58 0,0 1 0,-1 0 0,0 0 0,-1 1 0,0 1 0,0 0 0,-17-5 0,3 4 0,25 8 0,-1-1 0,1 0 0,0 1 0,0-1 0,0 0 0,-1-1 0,1 1 0,0 0 0,0-1 0,1 0 0,-1 1 0,0-1 0,1-1 0,-1 1 0,1 0 0,-1 0 0,1-1 0,0 1 0,0-1 0,0 0 0,1 0 0,-1 0 0,0 0 0,1 0 0,-2-5 0,0-1-151,0 0-1,0 0 0,-1 0 0,0 1 1,0 0-1,-1-1 0,0 2 1,-9-11-1,2 7-6674</inkml:trace>
+  <inkml:trace contextRef="#ctx0" brushRef="#br0" timeOffset="1648.44">1061 836 24575,'-14'1'0,"-1"0"0,1 0 0,-1 2 0,1 0 0,0 0 0,0 1 0,1 1 0,-1 0 0,1 1 0,0 0 0,0 1 0,1 1 0,0 0 0,0 1 0,1 0 0,-14 14 0,-7 11 0,1 1 0,2 1 0,-42 70 0,25-36 0,43-66 0,-2 2 0,1 1 0,0-1 0,0 1 0,0 0 0,1 1 0,-3 8 0,6-15 0,-1 0 0,1 0 0,0 1 0,0-1 0,0 0 0,0 0 0,0 0 0,0 1 0,0-1 0,0 0 0,1 0 0,-1 0 0,0 0 0,1 1 0,-1-1 0,1 0 0,-1 0 0,1 0 0,0 1 0,1-1 0,0 1 0,-1-1 0,1 0 0,0 0 0,-1 0 0,1 0 0,0 0 0,0 0 0,0 0 0,0 0 0,0-1 0,0 1 0,0-1 0,0 0 0,2 1 0,32 1 0,0-1 0,56-6 0,-52 2 0,70 3 0,-88 4-1365,-6 1-5461</inkml:trace>
+  <inkml:trace contextRef="#ctx0" brushRef="#br0" timeOffset="3213.58">1960 809 24575,'30'0'0,"1"1"0,-1 1 0,0 1 0,0 2 0,0 1 0,0 2 0,-1 0 0,-1 2 0,51 25 0,-68-28 0,-2 1 0,1 0 0,-1 0 0,0 0 0,-1 1 0,0 1 0,0 0 0,-1 0 0,8 15 0,-10-17 0,-1 0 0,0 0 0,0 0 0,-1 0 0,0 0 0,0 1 0,-1-1 0,0 1 0,-1 0 0,0 0 0,0 0 0,-1-1 0,-1 16 0,0-21 2,1 0 0,-1-1 0,0 1 0,0-1 0,0 1-1,0-1 1,0 1 0,-1-1 0,1 0 0,-1 1 0,1-1 0,-1 0 0,0 0-1,0 0 1,0 0 0,0 0 0,0-1 0,0 1 0,-4 1 0,-1 0-32,0 0 0,0-1 0,0 0 0,-1-1 0,-10 2 0,-16 3-1193,16-1-5603</inkml:trace>
+  <inkml:trace contextRef="#ctx0" brushRef="#br0" timeOffset="5426.61">822 1367 24575,'-4'2'0,"-1"-1"0,1 1 0,0 0 0,0 0 0,0 0 0,0 1 0,1-1 0,-1 1 0,0 0 0,1 0 0,0 0 0,-4 6 0,-1-2 0,-10 11 0,2 1 0,0 1 0,0 0 0,2 1 0,1 1 0,-14 29 0,-54 151 0,31-71 0,-11-9 0,37-79 0,-21 54 0,42-89 0,1 0 0,0-1 0,1 1 0,0 0 0,0 0 0,0 0 0,1 0 0,0 0 0,1 0 0,0 0 0,0-1 0,1 1 0,0 0 0,0 0 0,0-1 0,1 0 0,1 1 0,-1-1 0,1 0 0,5 7 0,7 8 0,0-1 0,2-1 0,0-1 0,36 30 0,-38-37 14,0-1-1,1 0 0,0-1 0,0 0 1,1-2-1,1 0 0,-1-1 1,34 8-1,-17-8-384,0-1-1,1-2 1,70-1 0,-80-4-6455</inkml:trace>
+  <inkml:trace contextRef="#ctx0" brushRef="#br0" timeOffset="7613.24">2145 1473 24575,'5'8'0,"0"0"0,0-1 0,1 0 0,0 0 0,13 11 0,-2 0 0,13 13 0,-1 2 0,40 56 0,-61-76 0,-1 0 0,0 0 0,-1 1 0,0 0 0,-1 0 0,-1 0 0,0 0 0,-1 1 0,-1 0 0,0-1 0,0 26 0,-2-30 0,0 0 0,-1 1 0,0-1 0,-1 0 0,0 0 0,-1 0 0,0 0 0,0 0 0,-1-1 0,0 0 0,-1 1 0,0-1 0,-1-1 0,0 1 0,0-1 0,0 0 0,-1 0 0,-1-1 0,-12 10 0,-27 30 0,34-32 0,-1-1 0,0 0 0,-1-1 0,-1-1 0,0-1 0,0 0 0,-35 17 0,-264 78 0,266-89-273,-1-2 0,0-3 0,-1-2 0,-74 6 0,99-15-6553</inkml:trace>
+  <inkml:trace contextRef="#ctx0" brushRef="#br0" timeOffset="9297.5">770 1393 24575,'-99'50'0,"-175"97"0,238-125 0,2 2 0,0 2 0,2 1 0,0 1 0,-35 43 0,55-55 0,1 1 0,0 0 0,1 1 0,0 0 0,2 0 0,0 1 0,-8 34 0,1 12 0,-7 66 0,10-52 0,1-5 0,-4 112 0,15-154 0,1 1 0,1-1 0,2 0 0,2 0 0,1 0 0,11 32 0,-3-19 0,2-1 0,2-1 0,2-1 0,1-1 0,2 0 0,2-2 0,49 56 0,-39-56 0,-8-5 0,3-2 0,0-1 0,2-1 0,71 48 0,-73-58 0,32 28 0,-36-26 0,41 25 0,-58-41 0,1-1 0,-1 0 0,1-1 0,0 0 0,0 0 0,0-1 0,1 0 0,12 0 0,3-1-1365,-4-2-5461</inkml:trace>
+</inkml:ink>
+</file>
+
+<file path=word/ink/ink13.xml><?xml version="1.0" encoding="utf-8"?>
+<inkml:ink xmlns:inkml="http://www.w3.org/2003/InkML">
+  <inkml:definitions>
+    <inkml:context xml:id="ctx0">
+      <inkml:inkSource xml:id="inkSrc0">
+        <inkml:traceFormat>
+          <inkml:channel name="X" type="integer" min="-2.14748E9" max="2.14748E9" units="cm"/>
+          <inkml:channel name="Y" type="integer" min="-2.14748E9" max="2.14748E9" units="cm"/>
+          <inkml:channel name="F" type="integer" max="32767" units="dev"/>
+        </inkml:traceFormat>
+        <inkml:channelProperties>
+          <inkml:channelProperty channel="X" name="resolution" value="1000" units="1/cm"/>
+          <inkml:channelProperty channel="Y" name="resolution" value="1000" units="1/cm"/>
+          <inkml:channelProperty channel="F" name="resolution" value="0" units="1/dev"/>
+        </inkml:channelProperties>
+      </inkml:inkSource>
+      <inkml:timestamp xml:id="ts0" timeString="2022-08-05T07:12:20.089"/>
+    </inkml:context>
+    <inkml:brush xml:id="br0">
+      <inkml:brushProperty name="width" value="0.05" units="cm"/>
+      <inkml:brushProperty name="height" value="0.05" units="cm"/>
+      <inkml:brushProperty name="color" value="#00A0D7"/>
+    </inkml:brush>
+  </inkml:definitions>
+  <inkml:trace contextRef="#ctx0" brushRef="#br0">1081 0 24575,'47'14'0,"-1"1"0,0 3 0,-1 1 0,53 32 0,155 113 0,-250-161 0,58 38 0,-2 2 0,-1 3 0,69 73 0,-123-113 0,0 0 0,0-1 0,0 1 0,-1 1 0,0-1 0,0 0 0,-1 1 0,0-1 0,0 1 0,0 0 0,-1 0 0,0 0 0,0 0 0,-1-1 0,0 1 0,0 0 0,0 0 0,-1 0 0,0 0 0,-1 0 0,-3 11 0,-5 11 0,-1-1 0,-2 0 0,-26 43 0,25-46 0,-112 171 0,33-54 0,77-117 0,0-2 0,-2 0 0,0-1 0,-2-1 0,0 0 0,-1-2 0,-44 31 0,35-31 0,-1-1 0,-1-2 0,0-1 0,-2-2 0,-63 17 0,-168 29 0,-4 1 0,259-57 0,-14 2 0,0 1 0,0 2 0,1 0 0,1 2 0,-1 0 0,-22 15 0,-298 186 0,329-202 0,-7 6 0,-1-1 0,-41 19 0,60-32 0,6-3 0,14-9 0,26-11 0,-24 15 43,-1 0 0,28-4 0,11-4-1537,-39 9-5332</inkml:trace>
+</inkml:ink>
+</file>
+
 <file path=word/ink/ink2.xml><?xml version="1.0" encoding="utf-8"?>
 <inkml:ink xmlns:inkml="http://www.w3.org/2003/InkML">
   <inkml:definitions>

</xml_diff>